<commit_message>
Add Ganttchart and groupmembers
</commit_message>
<xml_diff>
--- a/voorbladtv1415.docx
+++ b/voorbladtv1415.docx
@@ -735,7 +735,7 @@
           <w:u w:val="single"/>
           <w:lang w:val="nl-BE"/>
         </w:rPr>
-        <w:t>Co-titularis</w:t>
+        <w:t>Supervisor</w:t>
       </w:r>
     </w:p>
     <w:p>
@@ -786,7 +786,7 @@
           <w:u w:val="single"/>
           <w:lang w:val="nl-BE"/>
         </w:rPr>
-        <w:t>Begeleider(s)</w:t>
+        <w:t>Assistants</w:t>
       </w:r>
     </w:p>
     <w:p>
@@ -903,7 +903,15 @@
           <w:spacing w:val="100"/>
           <w:lang w:val="nl-BE"/>
         </w:rPr>
-        <w:t>ACADEMIEJAAR 2014-2015</w:t>
+        <w:t>ACADEMIC YEAR</w:t>
+      </w:r>
+      <w:r>
+        <w:rPr>
+          <w:rFonts w:cs="Arial" w:ascii="Arial" w:hAnsi="Arial"/>
+          <w:spacing w:val="100"/>
+          <w:lang w:val="nl-BE"/>
+        </w:rPr>
+        <w:t xml:space="preserve"> 2014-2015</w:t>
       </w:r>
     </w:p>
     <w:sectPr>
@@ -1082,7 +1090,7 @@
     </w:pPr>
     <w:rPr>
       <w:rFonts w:ascii="Times New Roman" w:hAnsi="Times New Roman" w:eastAsia="Times New Roman" w:cs="Times New Roman"/>
-      <w:color w:val="auto"/>
+      <w:color w:val="00000A"/>
       <w:sz w:val="24"/>
       <w:szCs w:val="24"/>
       <w:lang w:val="en-GB" w:eastAsia="en-GB" w:bidi="ar-SA"/>

</xml_diff>